<commit_message>
Finale Version des Besprechungsprotokolls
</commit_message>
<xml_diff>
--- a/Dokumente/02_Arbeitsbereich/03_Protokolle/Besprechungsprotokoll_1(08.10.18).docx
+++ b/Dokumente/02_Arbeitsbereich/03_Protokolle/Besprechungsprotokoll_1(08.10.18).docx
@@ -29,20 +29,16 @@
               <w:rPr>
                 <w:rFonts w:ascii="Cambria" w:hAnsi="Cambria"/>
               </w:rPr>
-              <w:t>Projektbesprechung Ris</w:t>
+              <w:t xml:space="preserve">Projektbesprechung </w:t>
             </w:r>
             <w:r>
               <w:rPr>
                 <w:rFonts w:ascii="Cambria" w:hAnsi="Cambria"/>
               </w:rPr>
-              <w:t>i</w:t>
+              <w:t>UniRisk</w:t>
             </w:r>
-            <w:r>
-              <w:rPr>
-                <w:rFonts w:ascii="Cambria" w:hAnsi="Cambria"/>
-              </w:rPr>
-              <w:t>ko</w:t>
-            </w:r>
+            <w:bookmarkStart w:id="0" w:name="_GoBack"/>
+            <w:bookmarkEnd w:id="0"/>
           </w:p>
         </w:tc>
       </w:tr>
@@ -198,16 +194,8 @@
               <w:rPr>
                 <w:rFonts w:ascii="Cambria" w:hAnsi="Cambria"/>
               </w:rPr>
-              <w:t xml:space="preserve">Prof. Dr.-Ing. </w:t>
+              <w:t>Prof. Dr.-Ing. Pawelczak</w:t>
             </w:r>
-            <w:proofErr w:type="spellStart"/>
-            <w:r>
-              <w:rPr>
-                <w:rFonts w:ascii="Cambria" w:hAnsi="Cambria"/>
-              </w:rPr>
-              <w:t>Pawelczak</w:t>
-            </w:r>
-            <w:proofErr w:type="spellEnd"/>
           </w:p>
         </w:tc>
       </w:tr>
@@ -268,8 +256,6 @@
             </w:r>
           </w:p>
         </w:tc>
-        <w:bookmarkStart w:id="0" w:name="_GoBack"/>
-        <w:bookmarkEnd w:id="0"/>
       </w:tr>
       <w:tr>
         <w:sdt>
@@ -324,16 +310,8 @@
               <w:rPr>
                 <w:rFonts w:ascii="Cambria" w:hAnsi="Cambria"/>
               </w:rPr>
-              <w:t xml:space="preserve">Johannes </w:t>
+              <w:t>Johannes Techel</w:t>
             </w:r>
-            <w:proofErr w:type="spellStart"/>
-            <w:r>
-              <w:rPr>
-                <w:rFonts w:ascii="Cambria" w:hAnsi="Cambria"/>
-              </w:rPr>
-              <w:t>Techel</w:t>
-            </w:r>
-            <w:proofErr w:type="spellEnd"/>
           </w:p>
         </w:tc>
       </w:tr>
@@ -390,69 +368,31 @@
               <w:rPr>
                 <w:rFonts w:ascii="Cambria" w:hAnsi="Cambria"/>
               </w:rPr>
-              <w:t xml:space="preserve">Prof. Dr.-Ing. </w:t>
+              <w:t>Prof. Dr.-Ing. Pawelczak</w:t>
             </w:r>
-            <w:proofErr w:type="spellStart"/>
-            <w:r>
-              <w:rPr>
-                <w:rFonts w:ascii="Cambria" w:hAnsi="Cambria"/>
-              </w:rPr>
-              <w:t>Pawelczak</w:t>
-            </w:r>
-            <w:proofErr w:type="spellEnd"/>
             <w:r>
               <w:rPr>
                 <w:rFonts w:ascii="Cambria" w:hAnsi="Cambria"/>
               </w:rPr>
               <w:t xml:space="preserve">, </w:t>
             </w:r>
-            <w:proofErr w:type="spellStart"/>
             <w:r>
               <w:rPr>
                 <w:rFonts w:ascii="Cambria" w:hAnsi="Cambria"/>
               </w:rPr>
-              <w:t>Bosin</w:t>
-            </w:r>
-            <w:proofErr w:type="spellEnd"/>
-            <w:r>
-              <w:rPr>
-                <w:rFonts w:ascii="Cambria" w:hAnsi="Cambria"/>
-              </w:rPr>
-              <w:t xml:space="preserve">, </w:t>
-            </w:r>
-            <w:proofErr w:type="spellStart"/>
-            <w:r>
-              <w:rPr>
-                <w:rFonts w:ascii="Cambria" w:hAnsi="Cambria"/>
-              </w:rPr>
-              <w:t>Espig</w:t>
-            </w:r>
-            <w:proofErr w:type="spellEnd"/>
-            <w:r>
-              <w:rPr>
-                <w:rFonts w:ascii="Cambria" w:hAnsi="Cambria"/>
-              </w:rPr>
-              <w:t>,</w:t>
+              <w:t xml:space="preserve">Bosin, </w:t>
             </w:r>
             <w:r>
               <w:rPr>
                 <w:rFonts w:ascii="Cambria" w:hAnsi="Cambria"/>
               </w:rPr>
-              <w:t xml:space="preserve"> </w:t>
+              <w:t>Espig,</w:t>
             </w:r>
-            <w:proofErr w:type="spellStart"/>
             <w:r>
               <w:rPr>
                 <w:rFonts w:ascii="Cambria" w:hAnsi="Cambria"/>
               </w:rPr>
-              <w:t>Lauenroth</w:t>
-            </w:r>
-            <w:proofErr w:type="spellEnd"/>
-            <w:r>
-              <w:rPr>
-                <w:rFonts w:ascii="Cambria" w:hAnsi="Cambria"/>
-              </w:rPr>
-              <w:t>, Siefert,</w:t>
+              <w:t xml:space="preserve"> Lauenroth, Siefert,</w:t>
             </w:r>
             <w:r>
               <w:rPr>
@@ -877,56 +817,12 @@
                 <w:rFonts w:ascii="Cambria" w:hAnsi="Cambria"/>
               </w:rPr>
             </w:pPr>
-            <w:proofErr w:type="spellStart"/>
             <w:r>
               <w:rPr>
                 <w:rFonts w:ascii="Cambria" w:hAnsi="Cambria"/>
               </w:rPr>
-              <w:t>Bosin</w:t>
+              <w:t>Bosin, Espig, Lauenroth, Siefert, Techel</w:t>
             </w:r>
-            <w:proofErr w:type="spellEnd"/>
-            <w:r>
-              <w:rPr>
-                <w:rFonts w:ascii="Cambria" w:hAnsi="Cambria"/>
-              </w:rPr>
-              <w:t xml:space="preserve">, </w:t>
-            </w:r>
-            <w:proofErr w:type="spellStart"/>
-            <w:r>
-              <w:rPr>
-                <w:rFonts w:ascii="Cambria" w:hAnsi="Cambria"/>
-              </w:rPr>
-              <w:t>Espig</w:t>
-            </w:r>
-            <w:proofErr w:type="spellEnd"/>
-            <w:r>
-              <w:rPr>
-                <w:rFonts w:ascii="Cambria" w:hAnsi="Cambria"/>
-              </w:rPr>
-              <w:t xml:space="preserve">, </w:t>
-            </w:r>
-            <w:proofErr w:type="spellStart"/>
-            <w:r>
-              <w:rPr>
-                <w:rFonts w:ascii="Cambria" w:hAnsi="Cambria"/>
-              </w:rPr>
-              <w:t>Lauenroth</w:t>
-            </w:r>
-            <w:proofErr w:type="spellEnd"/>
-            <w:r>
-              <w:rPr>
-                <w:rFonts w:ascii="Cambria" w:hAnsi="Cambria"/>
-              </w:rPr>
-              <w:t xml:space="preserve">, Siefert, </w:t>
-            </w:r>
-            <w:proofErr w:type="spellStart"/>
-            <w:r>
-              <w:rPr>
-                <w:rFonts w:ascii="Cambria" w:hAnsi="Cambria"/>
-              </w:rPr>
-              <w:t>Techel</w:t>
-            </w:r>
-            <w:proofErr w:type="spellEnd"/>
           </w:p>
         </w:tc>
         <w:tc>
@@ -960,96 +856,6 @@
             </w:r>
           </w:p>
         </w:tc>
-      </w:tr>
-      <w:tr>
-        <w:sdt>
-          <w:sdtPr>
-            <w:rPr>
-              <w:rFonts w:ascii="Cambria" w:hAnsi="Cambria"/>
-            </w:rPr>
-            <w:alias w:val="Agenda 1, Aufgabe 2 eingeben:"/>
-            <w:tag w:val="Agenda 1, Aufgabe 2 eingeben:"/>
-            <w:id w:val="-276792879"/>
-            <w:placeholder>
-              <w:docPart w:val="418DB47713D34F40964D31C11098075D"/>
-            </w:placeholder>
-            <w:temporary/>
-            <w:showingPlcHdr/>
-            <w15:appearance w15:val="hidden"/>
-          </w:sdtPr>
-          <w:sdtEndPr/>
-          <w:sdtContent>
-            <w:tc>
-              <w:tcPr>
-                <w:tcW w:w="4356" w:type="dxa"/>
-              </w:tcPr>
-              <w:p>
-                <w:pPr>
-                  <w:rPr>
-                    <w:rFonts w:ascii="Cambria" w:hAnsi="Cambria"/>
-                  </w:rPr>
-                </w:pPr>
-                <w:r>
-                  <w:rPr>
-                    <w:rFonts w:ascii="Cambria" w:hAnsi="Cambria"/>
-                    <w:lang w:bidi="de-DE"/>
-                  </w:rPr>
-                  <w:t>Aufgabe 2</w:t>
-                </w:r>
-              </w:p>
-            </w:tc>
-          </w:sdtContent>
-        </w:sdt>
-        <w:tc>
-          <w:tcPr>
-            <w:tcW w:w="2113" w:type="dxa"/>
-          </w:tcPr>
-          <w:p>
-            <w:pPr>
-              <w:rPr>
-                <w:rFonts w:ascii="Cambria" w:hAnsi="Cambria"/>
-              </w:rPr>
-            </w:pPr>
-          </w:p>
-        </w:tc>
-        <w:sdt>
-          <w:sdtPr>
-            <w:rPr>
-              <w:rFonts w:ascii="Cambria" w:hAnsi="Cambria"/>
-            </w:rPr>
-            <w:alias w:val="Agenda 1, Datum und Uhrzeit 2 eingeben:"/>
-            <w:tag w:val="Agenda 1, Datum und Uhrzeit 2 eingeben:"/>
-            <w:id w:val="88823963"/>
-            <w:placeholder>
-              <w:docPart w:val="FF442B7773204AAF9D3E34D35567FEFB"/>
-            </w:placeholder>
-            <w:temporary/>
-            <w:showingPlcHdr/>
-            <w15:appearance w15:val="hidden"/>
-          </w:sdtPr>
-          <w:sdtEndPr/>
-          <w:sdtContent>
-            <w:tc>
-              <w:tcPr>
-                <w:tcW w:w="1828" w:type="dxa"/>
-              </w:tcPr>
-              <w:p>
-                <w:pPr>
-                  <w:rPr>
-                    <w:rFonts w:ascii="Cambria" w:hAnsi="Cambria"/>
-                  </w:rPr>
-                </w:pPr>
-                <w:r>
-                  <w:rPr>
-                    <w:rFonts w:ascii="Cambria" w:hAnsi="Cambria"/>
-                    <w:lang w:bidi="de-DE"/>
-                  </w:rPr>
-                  <w:t>Datum | Uhrzeit</w:t>
-                </w:r>
-              </w:p>
-            </w:tc>
-          </w:sdtContent>
-        </w:sdt>
       </w:tr>
     </w:tbl>
     <w:p>
@@ -1763,6 +1569,7 @@
     <w:lsdException w:name="HTML Sample" w:semiHidden="1" w:unhideWhenUsed="1"/>
     <w:lsdException w:name="HTML Typewriter" w:semiHidden="1" w:unhideWhenUsed="1"/>
     <w:lsdException w:name="HTML Variable" w:semiHidden="1" w:unhideWhenUsed="1"/>
+    <w:lsdException w:name="Normal Table" w:semiHidden="1" w:unhideWhenUsed="1"/>
     <w:lsdException w:name="annotation subject" w:semiHidden="1" w:unhideWhenUsed="1"/>
     <w:lsdException w:name="No List" w:semiHidden="1" w:unhideWhenUsed="1"/>
     <w:lsdException w:name="Outline List 1" w:semiHidden="1" w:unhideWhenUsed="1"/>
@@ -1808,9 +1615,11 @@
     <w:lsdException w:name="Table Subtle 1" w:semiHidden="1" w:unhideWhenUsed="1"/>
     <w:lsdException w:name="Table Subtle 2" w:semiHidden="1" w:unhideWhenUsed="1"/>
     <w:lsdException w:name="Table Web 1" w:semiHidden="1" w:unhideWhenUsed="1"/>
+    <w:lsdException w:name="Table Web 2" w:semiHidden="1" w:unhideWhenUsed="1"/>
     <w:lsdException w:name="Table Web 3" w:semiHidden="1" w:unhideWhenUsed="1"/>
     <w:lsdException w:name="Balloon Text" w:semiHidden="1" w:unhideWhenUsed="1"/>
     <w:lsdException w:name="Table Grid" w:uiPriority="1"/>
+    <w:lsdException w:name="Table Theme" w:semiHidden="1" w:unhideWhenUsed="1"/>
     <w:lsdException w:name="Placeholder Text" w:semiHidden="1"/>
     <w:lsdException w:name="No Spacing" w:semiHidden="1" w:unhideWhenUsed="1"/>
     <w:lsdException w:name="Light Shading"/>
@@ -1831,6 +1640,8 @@
     <w:lsdException w:name="Light List Accent 1"/>
     <w:lsdException w:name="Light Grid Accent 1"/>
     <w:lsdException w:name="Medium Shading 1 Accent 1"/>
+    <w:lsdException w:name="Medium Shading 2 Accent 1"/>
+    <w:lsdException w:name="Medium List 1 Accent 1"/>
     <w:lsdException w:name="Revision" w:semiHidden="1"/>
     <w:lsdException w:name="List Paragraph" w:semiHidden="1" w:uiPriority="34" w:qFormat="1"/>
     <w:lsdException w:name="Quote" w:semiHidden="1" w:uiPriority="29" w:unhideWhenUsed="1"/>
@@ -29333,64 +29144,6 @@
         </w:p>
       </w:docPartBody>
     </w:docPart>
-    <w:docPart>
-      <w:docPartPr>
-        <w:name w:val="418DB47713D34F40964D31C11098075D"/>
-        <w:category>
-          <w:name w:val="Allgemein"/>
-          <w:gallery w:val="placeholder"/>
-        </w:category>
-        <w:types>
-          <w:type w:val="bbPlcHdr"/>
-        </w:types>
-        <w:behaviors>
-          <w:behavior w:val="content"/>
-        </w:behaviors>
-        <w:guid w:val="{0245964D-B12F-442A-88CF-73342CA58AB4}"/>
-      </w:docPartPr>
-      <w:docPartBody>
-        <w:p>
-          <w:pPr>
-            <w:pStyle w:val="418DB47713D34F40964D31C11098075D"/>
-          </w:pPr>
-          <w:r>
-            <w:rPr>
-              <w:lang w:bidi="de-DE"/>
-            </w:rPr>
-            <w:t>Aufgabe 2</w:t>
-          </w:r>
-        </w:p>
-      </w:docPartBody>
-    </w:docPart>
-    <w:docPart>
-      <w:docPartPr>
-        <w:name w:val="FF442B7773204AAF9D3E34D35567FEFB"/>
-        <w:category>
-          <w:name w:val="Allgemein"/>
-          <w:gallery w:val="placeholder"/>
-        </w:category>
-        <w:types>
-          <w:type w:val="bbPlcHdr"/>
-        </w:types>
-        <w:behaviors>
-          <w:behavior w:val="content"/>
-        </w:behaviors>
-        <w:guid w:val="{7E51F887-8AA2-4942-A666-87ABE6F0510D}"/>
-      </w:docPartPr>
-      <w:docPartBody>
-        <w:p>
-          <w:pPr>
-            <w:pStyle w:val="FF442B7773204AAF9D3E34D35567FEFB"/>
-          </w:pPr>
-          <w:r>
-            <w:rPr>
-              <w:lang w:bidi="de-DE"/>
-            </w:rPr>
-            <w:t>Datum | Uhrzeit</w:t>
-          </w:r>
-        </w:p>
-      </w:docPartBody>
-    </w:docPart>
   </w:docParts>
 </w:glossaryDocument>
 </file>
@@ -29493,6 +29246,7 @@
   <w:rsids>
     <w:rsidRoot w:val="00D82C69"/>
     <w:rsid w:val="00A643AC"/>
+    <w:rsid w:val="00B55068"/>
     <w:rsid w:val="00C71926"/>
     <w:rsid w:val="00D82C69"/>
     <w:rsid w:val="00EE729C"/>
@@ -29641,6 +29395,7 @@
     <w:lsdException w:name="HTML Sample" w:semiHidden="1" w:unhideWhenUsed="1"/>
     <w:lsdException w:name="HTML Typewriter" w:semiHidden="1" w:unhideWhenUsed="1"/>
     <w:lsdException w:name="HTML Variable" w:semiHidden="1" w:unhideWhenUsed="1"/>
+    <w:lsdException w:name="Normal Table" w:semiHidden="1" w:unhideWhenUsed="1"/>
     <w:lsdException w:name="annotation subject" w:semiHidden="1" w:unhideWhenUsed="1"/>
     <w:lsdException w:name="No List" w:semiHidden="1" w:unhideWhenUsed="1"/>
     <w:lsdException w:name="Outline List 1" w:semiHidden="1" w:unhideWhenUsed="1"/>
@@ -29686,9 +29441,11 @@
     <w:lsdException w:name="Table Subtle 1" w:semiHidden="1" w:unhideWhenUsed="1"/>
     <w:lsdException w:name="Table Subtle 2" w:semiHidden="1" w:unhideWhenUsed="1"/>
     <w:lsdException w:name="Table Web 1" w:semiHidden="1" w:unhideWhenUsed="1"/>
+    <w:lsdException w:name="Table Web 2" w:semiHidden="1" w:unhideWhenUsed="1"/>
     <w:lsdException w:name="Table Web 3" w:semiHidden="1" w:unhideWhenUsed="1"/>
     <w:lsdException w:name="Balloon Text" w:semiHidden="1" w:unhideWhenUsed="1"/>
     <w:lsdException w:name="Table Grid" w:uiPriority="39"/>
+    <w:lsdException w:name="Table Theme" w:semiHidden="1" w:unhideWhenUsed="1"/>
     <w:lsdException w:name="Placeholder Text" w:semiHidden="1"/>
     <w:lsdException w:name="No Spacing" w:uiPriority="1" w:qFormat="1"/>
     <w:lsdException w:name="Light Shading" w:uiPriority="60"/>

</xml_diff>